<commit_message>
made one point more specific
</commit_message>
<xml_diff>
--- a/SubRoutine Diagrams/SpecSheet_New.docx
+++ b/SubRoutine Diagrams/SpecSheet_New.docx
@@ -35,13 +35,8 @@
       <w:pPr>
         <w:pStyle w:val="Title"/>
       </w:pPr>
-      <w:proofErr w:type="spellStart"/>
-      <w:r>
-        <w:t>InSemi</w:t>
-      </w:r>
-      <w:proofErr w:type="spellEnd"/>
-      <w:r>
-        <w:t xml:space="preserve"> </w:t>
+      <w:r>
+        <w:t xml:space="preserve">InSemi </w:t>
       </w:r>
     </w:p>
     <w:p>
@@ -55,36 +50,15 @@
         <w:t>Arnav Sampigethaya</w:t>
       </w:r>
       <w:r>
-        <w:t xml:space="preserve">, </w:t>
-      </w:r>
-      <w:proofErr w:type="spellStart"/>
-      <w:r>
-        <w:t>Shivam</w:t>
-      </w:r>
-      <w:proofErr w:type="spellEnd"/>
-      <w:r>
-        <w:t xml:space="preserve"> Panda, Siddhant </w:t>
-      </w:r>
-      <w:proofErr w:type="spellStart"/>
-      <w:r>
-        <w:t>Denzil</w:t>
-      </w:r>
-      <w:proofErr w:type="spellEnd"/>
-      <w:r>
-        <w:t>, Lohit Kamatham</w:t>
+        <w:t>, Shivam Panda, Siddhant Denzil, Lohit Kamatham</w:t>
       </w:r>
     </w:p>
     <w:p>
       <w:pPr>
         <w:pStyle w:val="ByLine"/>
       </w:pPr>
-      <w:proofErr w:type="spellStart"/>
-      <w:r>
-        <w:t>InSemi</w:t>
-      </w:r>
-      <w:proofErr w:type="spellEnd"/>
-      <w:r>
-        <w:t xml:space="preserve"> Technology</w:t>
+      <w:r>
+        <w:t>InSemi Technology</w:t>
       </w:r>
     </w:p>
     <w:p>
@@ -2740,21 +2714,7 @@
         <w:rPr>
           <w:rFonts w:ascii="Times New Roman" w:hAnsi="Times New Roman"/>
         </w:rPr>
-        <w:t xml:space="preserve">It can operate across all platforms using </w:t>
-      </w:r>
-      <w:proofErr w:type="spellStart"/>
-      <w:r>
-        <w:rPr>
-          <w:rFonts w:ascii="Times New Roman" w:hAnsi="Times New Roman"/>
-        </w:rPr>
-        <w:t>Kivy</w:t>
-      </w:r>
-      <w:proofErr w:type="spellEnd"/>
-      <w:r>
-        <w:rPr>
-          <w:rFonts w:ascii="Times New Roman" w:hAnsi="Times New Roman"/>
-        </w:rPr>
-        <w:t xml:space="preserve"> library of Python.</w:t>
+        <w:t>It can operate across all platforms using Kivy library of Python.</w:t>
       </w:r>
     </w:p>
     <w:p>
@@ -3051,15 +3011,7 @@
         <w:jc w:val="both"/>
       </w:pPr>
       <w:r>
-        <w:t xml:space="preserve">REQ-7: Attendance Reflected by </w:t>
-      </w:r>
-      <w:proofErr w:type="spellStart"/>
-      <w:r>
-        <w:t>TimeTracker</w:t>
-      </w:r>
-      <w:proofErr w:type="spellEnd"/>
-      <w:r>
-        <w:t xml:space="preserve"> Activities</w:t>
+        <w:t>REQ-7: Attendance Reflected by TimeTracker Activities</w:t>
       </w:r>
     </w:p>
     <w:p>
@@ -3077,14 +3029,9 @@
         <w:jc w:val="both"/>
       </w:pPr>
       <w:bookmarkStart w:id="39" w:name="_Toc40783650"/>
-      <w:proofErr w:type="spellStart"/>
       <w:r>
         <w:lastRenderedPageBreak/>
-        <w:t>TimeSheet</w:t>
-      </w:r>
-      <w:proofErr w:type="spellEnd"/>
-      <w:r>
-        <w:t xml:space="preserve"> </w:t>
+        <w:t xml:space="preserve">TimeSheet </w:t>
       </w:r>
       <w:bookmarkEnd w:id="39"/>
       <w:r>
@@ -3109,23 +3056,7 @@
         <w:t>HLUs</w:t>
       </w:r>
       <w:r>
-        <w:t xml:space="preserve"> to track subordinates. They will be able to access the </w:t>
-      </w:r>
-      <w:proofErr w:type="spellStart"/>
-      <w:r>
-        <w:t>TimeSheet</w:t>
-      </w:r>
-      <w:proofErr w:type="spellEnd"/>
-      <w:r>
-        <w:t xml:space="preserve"> database and view the attendance, the </w:t>
-      </w:r>
-      <w:proofErr w:type="gramStart"/>
-      <w:r>
-        <w:t>progress</w:t>
-      </w:r>
-      <w:proofErr w:type="gramEnd"/>
-      <w:r>
-        <w:t xml:space="preserve"> and reports of their </w:t>
+        <w:t xml:space="preserve"> to track subordinates. They will be able to access the TimeSheet database and view the attendance, the progress and reports of their </w:t>
       </w:r>
       <w:r>
         <w:t>LLUs</w:t>
@@ -3205,15 +3136,7 @@
         <w:jc w:val="both"/>
       </w:pPr>
       <w:r>
-        <w:t xml:space="preserve">They will also be able to Approve the </w:t>
-      </w:r>
-      <w:proofErr w:type="spellStart"/>
-      <w:r>
-        <w:t>TimeTracker</w:t>
-      </w:r>
-      <w:proofErr w:type="spellEnd"/>
-      <w:r>
-        <w:t xml:space="preserve"> Report submitted by the LLU.</w:t>
+        <w:t>They will also be able to Approve the TimeTracker Report submitted by the LLU.</w:t>
       </w:r>
     </w:p>
     <w:p>
@@ -3310,15 +3233,7 @@
         <w:jc w:val="both"/>
       </w:pPr>
       <w:r>
-        <w:t xml:space="preserve">REQ-6: </w:t>
-      </w:r>
-      <w:proofErr w:type="spellStart"/>
-      <w:r>
-        <w:t>TimeTracker</w:t>
-      </w:r>
-      <w:proofErr w:type="spellEnd"/>
-      <w:r>
-        <w:t xml:space="preserve"> Report</w:t>
+        <w:t>REQ-6: TimeTracker Report</w:t>
       </w:r>
     </w:p>
     <w:p>
@@ -3345,13 +3260,8 @@
         <w:jc w:val="both"/>
       </w:pPr>
       <w:r>
-        <w:t xml:space="preserve">REQ-9: Assignments/Deadlines must reflect in LLU </w:t>
-      </w:r>
-      <w:proofErr w:type="spellStart"/>
-      <w:r>
-        <w:t>TimeTracker</w:t>
-      </w:r>
-      <w:proofErr w:type="spellEnd"/>
+        <w:t>REQ-9: Assignments/Deadlines must reflect in LLU TimeTracker</w:t>
+      </w:r>
     </w:p>
     <w:p>
       <w:pPr>
@@ -3395,15 +3305,7 @@
         </w:numPr>
       </w:pPr>
       <w:r>
-        <w:t xml:space="preserve">GUI with choice between Apply </w:t>
-      </w:r>
-      <w:proofErr w:type="gramStart"/>
-      <w:r>
-        <w:t>For</w:t>
-      </w:r>
-      <w:proofErr w:type="gramEnd"/>
-      <w:r>
-        <w:t xml:space="preserve"> Leave or Immediate Leave</w:t>
+        <w:t>GUI with choice between Apply For Leave or Immediate Leave</w:t>
       </w:r>
     </w:p>
     <w:p>
@@ -3427,13 +3329,8 @@
         </w:numPr>
       </w:pPr>
       <w:r>
-        <w:t xml:space="preserve">HLUs can choose to accept or deny. The choice will be reflected in the LLU’s </w:t>
-      </w:r>
-      <w:proofErr w:type="spellStart"/>
-      <w:r>
-        <w:t>TimeSheet</w:t>
-      </w:r>
-      <w:proofErr w:type="spellEnd"/>
+        <w:t>HLUs can choose to accept or deny. The choice will be reflected in the LLU’s TimeSheet</w:t>
+      </w:r>
     </w:p>
     <w:p>
       <w:pPr>
@@ -3481,13 +3378,8 @@
         <w:ind w:left="720"/>
       </w:pPr>
       <w:r>
-        <w:t xml:space="preserve">REQ-5: Save to </w:t>
-      </w:r>
-      <w:proofErr w:type="spellStart"/>
-      <w:r>
-        <w:t>TimeSheet</w:t>
-      </w:r>
-      <w:proofErr w:type="spellEnd"/>
+        <w:t>REQ-5: Save to TimeSheet</w:t>
+      </w:r>
     </w:p>
     <w:p>
       <w:pPr>
@@ -3522,15 +3414,7 @@
         <w:ind w:left="634"/>
       </w:pPr>
       <w:r>
-        <w:t xml:space="preserve">A GUI Panel showing essential cards with various types of information pertaining to – </w:t>
-      </w:r>
-      <w:proofErr w:type="spellStart"/>
-      <w:r>
-        <w:t>TimeSheet</w:t>
-      </w:r>
-      <w:proofErr w:type="spellEnd"/>
-      <w:r>
-        <w:t>, Meetings, Deadlines, Peer Activities</w:t>
+        <w:t>A GUI Panel showing essential cards with various types of information pertaining to – TimeSheet, Meetings, Deadlines, Peer Activities</w:t>
       </w:r>
     </w:p>
     <w:p>
@@ -3564,15 +3448,7 @@
         </w:numPr>
       </w:pPr>
       <w:r>
-        <w:t xml:space="preserve">Interactive Cards – RSVP, Access </w:t>
-      </w:r>
-      <w:proofErr w:type="spellStart"/>
-      <w:r>
-        <w:t>TimeSheet</w:t>
-      </w:r>
-      <w:proofErr w:type="spellEnd"/>
-      <w:r>
-        <w:t>, View Peer Activities, View Messages, Viewing Deadlines</w:t>
+        <w:t>Interactive Cards – RSVP, Access TimeSheet, View Peer Activities, View Messages, Viewing Deadlines</w:t>
       </w:r>
     </w:p>
     <w:p>
@@ -3666,21 +3542,11 @@
         <w:t xml:space="preserve">REQ-4: </w:t>
       </w:r>
       <w:r>
-        <w:t xml:space="preserve">Access </w:t>
-      </w:r>
-      <w:proofErr w:type="spellStart"/>
-      <w:r>
-        <w:t>TimeSheet</w:t>
-      </w:r>
-      <w:proofErr w:type="spellEnd"/>
-      <w:r>
-        <w:t xml:space="preserve"> for Pending </w:t>
-      </w:r>
-      <w:proofErr w:type="spellStart"/>
-      <w:r>
-        <w:t>TimeSheets</w:t>
-      </w:r>
-      <w:proofErr w:type="spellEnd"/>
+        <w:t>Access TimeSheet for Pending TimeSheets</w:t>
+      </w:r>
+      <w:r>
+        <w:t xml:space="preserve"> for Approval</w:t>
+      </w:r>
     </w:p>
     <w:p>
       <w:pPr>
@@ -3691,15 +3557,7 @@
         <w:t xml:space="preserve">REQ-5: </w:t>
       </w:r>
       <w:r>
-        <w:t xml:space="preserve">Access </w:t>
-      </w:r>
-      <w:proofErr w:type="spellStart"/>
-      <w:r>
-        <w:t>TimeSheet</w:t>
-      </w:r>
-      <w:proofErr w:type="spellEnd"/>
-      <w:r>
-        <w:t xml:space="preserve"> for Peer Activities</w:t>
+        <w:t>Access TimeSheet for Peer Activities</w:t>
       </w:r>
     </w:p>
     <w:p>
@@ -3753,15 +3611,7 @@
         <w:jc w:val="both"/>
       </w:pPr>
       <w:r>
-        <w:t xml:space="preserve">REQ-10: Meeting </w:t>
-      </w:r>
-      <w:proofErr w:type="gramStart"/>
-      <w:r>
-        <w:t>has to</w:t>
-      </w:r>
-      <w:proofErr w:type="gramEnd"/>
-      <w:r>
-        <w:t xml:space="preserve"> be stored into the Database</w:t>
+        <w:t>REQ-10: Meeting has to be stored into the Database</w:t>
       </w:r>
     </w:p>
     <w:p>
@@ -3798,25 +3648,7 @@
     </w:p>
     <w:p>
       <w:r>
-        <w:t xml:space="preserve">View Graphical Representations of Attendance, </w:t>
-      </w:r>
-      <w:proofErr w:type="spellStart"/>
-      <w:proofErr w:type="gramStart"/>
-      <w:r>
-        <w:t>TimeSheet</w:t>
-      </w:r>
-      <w:proofErr w:type="spellEnd"/>
-      <w:proofErr w:type="gramEnd"/>
-      <w:r>
-        <w:t xml:space="preserve"> and Activity Reports. Predict LLU/Peer </w:t>
-      </w:r>
-      <w:proofErr w:type="spellStart"/>
-      <w:r>
-        <w:t>Behaviour</w:t>
-      </w:r>
-      <w:proofErr w:type="spellEnd"/>
-      <w:r>
-        <w:t xml:space="preserve"> during Meeting Scheduling.</w:t>
+        <w:t>View Graphical Representations of Attendance, TimeSheet and Activity Reports. Predict LLU/Peer Behaviour during Meeting Scheduling.</w:t>
       </w:r>
     </w:p>
     <w:p>
@@ -3878,10 +3710,7 @@
         <w:jc w:val="both"/>
       </w:pPr>
       <w:r>
-        <w:t xml:space="preserve">REQ-1: </w:t>
-      </w:r>
-      <w:r>
-        <w:t>AI-Enabled Search</w:t>
+        <w:t>REQ-1: AI-Enabled Search</w:t>
       </w:r>
     </w:p>
     <w:p>
@@ -4423,15 +4252,7 @@
         </w:numPr>
       </w:pPr>
       <w:r>
-        <w:t xml:space="preserve">Employee </w:t>
-      </w:r>
-      <w:proofErr w:type="gramStart"/>
-      <w:r>
-        <w:t>Database(</w:t>
-      </w:r>
-      <w:proofErr w:type="gramEnd"/>
-      <w:r>
-        <w:t>Hierarchy) Management</w:t>
+        <w:t>Employee Database(Hierarchy) Management</w:t>
       </w:r>
     </w:p>
     <w:p>
@@ -4441,13 +4262,8 @@
           <w:numId w:val="2"/>
         </w:numPr>
       </w:pPr>
-      <w:proofErr w:type="spellStart"/>
-      <w:r>
-        <w:t>TimeSheet</w:t>
-      </w:r>
-      <w:proofErr w:type="spellEnd"/>
-      <w:r>
-        <w:t xml:space="preserve"> Database Management</w:t>
+      <w:r>
+        <w:t>TimeSheet Database Management</w:t>
       </w:r>
     </w:p>
     <w:p>
@@ -4463,15 +4279,7 @@
     </w:p>
     <w:p>
       <w:r>
-        <w:t xml:space="preserve">Features of </w:t>
-      </w:r>
-      <w:proofErr w:type="spellStart"/>
-      <w:r>
-        <w:t>TimeSheet</w:t>
-      </w:r>
-      <w:proofErr w:type="spellEnd"/>
-      <w:r>
-        <w:t xml:space="preserve"> –</w:t>
+        <w:t>Features of TimeSheet –</w:t>
       </w:r>
     </w:p>
     <w:p>
@@ -4504,15 +4312,7 @@
         </w:numPr>
       </w:pPr>
       <w:r>
-        <w:t xml:space="preserve">View Hierarchically – </w:t>
-      </w:r>
-      <w:proofErr w:type="spellStart"/>
-      <w:r>
-        <w:t>Reportees</w:t>
-      </w:r>
-      <w:proofErr w:type="spellEnd"/>
-      <w:r>
-        <w:t xml:space="preserve"> </w:t>
+        <w:t xml:space="preserve">View Hierarchically – Reportees </w:t>
       </w:r>
     </w:p>
     <w:p>
@@ -4523,15 +4323,7 @@
         </w:numPr>
       </w:pPr>
       <w:r>
-        <w:t xml:space="preserve">Search – </w:t>
-      </w:r>
-      <w:proofErr w:type="gramStart"/>
-      <w:r>
-        <w:t>Employees(</w:t>
-      </w:r>
-      <w:proofErr w:type="gramEnd"/>
-      <w:r>
-        <w:t xml:space="preserve">First Name, Last Name, Email, Employee ID) –( Date  Range ) </w:t>
+        <w:t xml:space="preserve">Search – Employees(First Name, Last Name, Email, Employee ID) –( Date  Range ) </w:t>
       </w:r>
     </w:p>
     <w:p>
@@ -12193,7 +11985,7 @@
 </file>
 
 <file path=customXml/itemProps1.xml><?xml version="1.0" encoding="utf-8"?>
-<ds:datastoreItem xmlns:ds="http://schemas.openxmlformats.org/officeDocument/2006/customXml" ds:itemID="{B2A7DEA5-FFAB-4684-8E2C-6C2C90C23E2D}">
+<ds:datastoreItem xmlns:ds="http://schemas.openxmlformats.org/officeDocument/2006/customXml" ds:itemID="{3066FCD6-96D6-4957-8E7E-368AB3B88249}">
   <ds:schemaRefs>
     <ds:schemaRef ds:uri="http://schemas.openxmlformats.org/officeDocument/2006/bibliography"/>
   </ds:schemaRefs>

</xml_diff>

<commit_message>
Edited notif board requirements according to ppt coz v felt it would be easier this way
</commit_message>
<xml_diff>
--- a/SubRoutine Diagrams/SpecSheet_New.docx
+++ b/SubRoutine Diagrams/SpecSheet_New.docx
@@ -4123,7 +4123,10 @@
         <w:t xml:space="preserve">REQ-1: </w:t>
       </w:r>
       <w:r>
-        <w:t>Notice Board GUI</w:t>
+        <w:t>GUI</w:t>
+      </w:r>
+      <w:r>
+        <w:t xml:space="preserve"> Representation (Non-Permanent Cards, created by REQ-2)</w:t>
       </w:r>
       <w:r>
         <w:tab/>
@@ -4138,7 +4141,7 @@
         <w:t xml:space="preserve">REQ-2: </w:t>
       </w:r>
       <w:r>
-        <w:t>Interactive Cards</w:t>
+        <w:t>Add Card GUI</w:t>
       </w:r>
     </w:p>
     <w:p>
@@ -4154,7 +4157,13 @@
         <w:t xml:space="preserve">REQ-3: </w:t>
       </w:r>
       <w:r>
-        <w:t>Access Calendar for Meeting RSVPs</w:t>
+        <w:t xml:space="preserve">Access </w:t>
+      </w:r>
+      <w:r>
+        <w:t>TimeSheetViewer to search for correct recipients</w:t>
+      </w:r>
+      <w:r>
+        <w:t xml:space="preserve"> for Meeting RSVPs</w:t>
       </w:r>
     </w:p>
     <w:p>
@@ -4166,7 +4175,19 @@
         <w:t xml:space="preserve">REQ-4: </w:t>
       </w:r>
       <w:r>
-        <w:t>Access TimeSheet for Pending TimeSheets</w:t>
+        <w:t>Access Time</w:t>
+      </w:r>
+      <w:r>
+        <w:t>Tracker</w:t>
+      </w:r>
+      <w:r>
+        <w:t xml:space="preserve"> </w:t>
+      </w:r>
+      <w:r>
+        <w:t>to approve/deny Tim</w:t>
+      </w:r>
+      <w:r>
+        <w:t>eSheets</w:t>
       </w:r>
     </w:p>
     <w:p>
@@ -4178,7 +4199,28 @@
         <w:t xml:space="preserve">REQ-5: </w:t>
       </w:r>
       <w:r>
-        <w:t>Access TimeSheet for Peer Activities</w:t>
+        <w:t>Access Time</w:t>
+      </w:r>
+      <w:r>
+        <w:t>Tracker</w:t>
+      </w:r>
+      <w:r>
+        <w:t xml:space="preserve"> </w:t>
+      </w:r>
+      <w:r>
+        <w:t>to</w:t>
+      </w:r>
+      <w:r>
+        <w:t xml:space="preserve"> </w:t>
+      </w:r>
+      <w:r>
+        <w:t>display</w:t>
+      </w:r>
+      <w:r>
+        <w:t xml:space="preserve"> Activities</w:t>
+      </w:r>
+      <w:r>
+        <w:t xml:space="preserve"> if chosen as public</w:t>
       </w:r>
     </w:p>
     <w:p>
@@ -4190,7 +4232,10 @@
         <w:t xml:space="preserve">REQ-6: </w:t>
       </w:r>
       <w:r>
-        <w:t>Peer Activity GUI</w:t>
+        <w:t>Deadlines</w:t>
+      </w:r>
+      <w:r>
+        <w:t>/Assignment Notification</w:t>
       </w:r>
     </w:p>
     <w:p>
@@ -4202,7 +4247,7 @@
         <w:t xml:space="preserve">REQ-7: </w:t>
       </w:r>
       <w:r>
-        <w:t>Access Calendar for Deadlines</w:t>
+        <w:t>Announcement Display</w:t>
       </w:r>
     </w:p>
     <w:p>
@@ -4214,34 +4259,7 @@
         <w:t xml:space="preserve">REQ-8: </w:t>
       </w:r>
       <w:r>
-        <w:t>Add Meeting Card GUI</w:t>
-      </w:r>
-    </w:p>
-    <w:p>
-      <w:pPr>
-        <w:pStyle w:val="requirement"/>
-        <w:jc w:val="both"/>
-      </w:pPr>
-      <w:r>
-        <w:t>REQ-9: Meeting Scheduling</w:t>
-      </w:r>
-    </w:p>
-    <w:p>
-      <w:pPr>
-        <w:pStyle w:val="requirement"/>
-        <w:jc w:val="both"/>
-      </w:pPr>
-      <w:r>
-        <w:t>REQ-10: Meeting has to be stored into the Database</w:t>
-      </w:r>
-    </w:p>
-    <w:p>
-      <w:pPr>
-        <w:pStyle w:val="requirement"/>
-        <w:jc w:val="both"/>
-      </w:pPr>
-      <w:r>
-        <w:t>REQ-11: Collect HLU cards from Notice Board System and Display</w:t>
+        <w:t>Reply Display</w:t>
       </w:r>
     </w:p>
     <w:p>
@@ -4282,7 +4300,6 @@
       </w:pPr>
       <w:bookmarkStart w:id="54" w:name="_Toc40900275"/>
       <w:r>
-        <w:lastRenderedPageBreak/>
         <w:t>Stimulus/Response Sequences</w:t>
       </w:r>
       <w:bookmarkEnd w:id="54"/>
@@ -4308,6 +4325,7 @@
         </w:numPr>
       </w:pPr>
       <w:r>
+        <w:lastRenderedPageBreak/>
         <w:t>Chart Creation on Demand</w:t>
       </w:r>
     </w:p>
@@ -4795,7 +4813,6 @@
         </w:numPr>
       </w:pPr>
       <w:r>
-        <w:lastRenderedPageBreak/>
         <w:t>Last Name</w:t>
       </w:r>
     </w:p>
@@ -4829,6 +4846,7 @@
         </w:numPr>
       </w:pPr>
       <w:r>
+        <w:lastRenderedPageBreak/>
         <w:t>Password</w:t>
       </w:r>
     </w:p>
@@ -12617,7 +12635,7 @@
 </file>
 
 <file path=customXml/itemProps1.xml><?xml version="1.0" encoding="utf-8"?>
-<ds:datastoreItem xmlns:ds="http://schemas.openxmlformats.org/officeDocument/2006/customXml" ds:itemID="{5949A2BB-5CBD-4467-8A95-95DB38562B6F}">
+<ds:datastoreItem xmlns:ds="http://schemas.openxmlformats.org/officeDocument/2006/customXml" ds:itemID="{C0D4DC2B-39CF-46B5-83DF-765DC99BA68A}">
   <ds:schemaRefs>
     <ds:schemaRef ds:uri="http://schemas.openxmlformats.org/officeDocument/2006/bibliography"/>
   </ds:schemaRefs>

</xml_diff>